<commit_message>
Gym and Nutrition - Site overview
</commit_message>
<xml_diff>
--- a/Navjot13112406_WebsiteUsabilityReport.docx
+++ b/Navjot13112406_WebsiteUsabilityReport.docx
@@ -7,328 +7,1007 @@
         <w:pBdr>
           <w:bottom w:val="single" w:sz="6" w:space="1" w:color="auto"/>
         </w:pBdr>
-        <w:rPr>
-          <w:rFonts w:ascii="Arial" w:hAnsi="Arial" w:cs="Arial"/>
+        <w:jc w:val="center"/>
+        <w:rPr>
+          <w:rFonts w:ascii="Arial" w:hAnsi="Arial" w:cs="Arial"/>
+          <w:b/>
           <w:sz w:val="36"/>
           <w:szCs w:val="36"/>
           <w:lang w:val="en-IE"/>
         </w:rPr>
       </w:pPr>
-      <w:r>
-        <w:rPr>
-          <w:rFonts w:ascii="Arial" w:hAnsi="Arial" w:cs="Arial"/>
-          <w:sz w:val="36"/>
-          <w:szCs w:val="36"/>
-          <w:lang w:val="en-IE"/>
-        </w:rPr>
-        <w:t>Navjot Si</w:t>
-      </w:r>
-      <w:bookmarkStart w:id="0" w:name="_GoBack"/>
-      <w:bookmarkEnd w:id="0"/>
-      <w:r>
-        <w:rPr>
-          <w:rFonts w:ascii="Arial" w:hAnsi="Arial" w:cs="Arial"/>
-          <w:sz w:val="36"/>
-          <w:szCs w:val="36"/>
-          <w:lang w:val="en-IE"/>
-        </w:rPr>
-        <w:t xml:space="preserve">ngh Virk </w:t>
-      </w:r>
     </w:p>
     <w:p>
       <w:pPr>
         <w:pBdr>
           <w:bottom w:val="single" w:sz="6" w:space="1" w:color="auto"/>
         </w:pBdr>
-        <w:rPr>
+        <w:jc w:val="center"/>
+        <w:rPr>
+          <w:rFonts w:ascii="Arial" w:hAnsi="Arial" w:cs="Arial"/>
+          <w:b/>
+          <w:sz w:val="36"/>
+          <w:szCs w:val="36"/>
+          <w:lang w:val="en-IE"/>
+        </w:rPr>
+      </w:pPr>
+    </w:p>
+    <w:p>
+      <w:pPr>
+        <w:pBdr>
+          <w:bottom w:val="single" w:sz="6" w:space="1" w:color="auto"/>
+        </w:pBdr>
+        <w:jc w:val="center"/>
+        <w:rPr>
+          <w:rFonts w:ascii="Arial" w:hAnsi="Arial" w:cs="Arial"/>
+          <w:b/>
+          <w:sz w:val="36"/>
+          <w:szCs w:val="36"/>
+          <w:lang w:val="en-IE"/>
+        </w:rPr>
+      </w:pPr>
+      <w:r>
+        <w:rPr>
+          <w:rFonts w:ascii="Arial" w:hAnsi="Arial" w:cs="Arial"/>
+          <w:b/>
+          <w:sz w:val="36"/>
+          <w:szCs w:val="36"/>
+          <w:lang w:val="en-IE"/>
+        </w:rPr>
+        <w:t xml:space="preserve">Website Usability Report for </w:t>
+      </w:r>
+    </w:p>
+    <w:p>
+      <w:pPr>
+        <w:pBdr>
+          <w:bottom w:val="single" w:sz="6" w:space="1" w:color="auto"/>
+        </w:pBdr>
+        <w:jc w:val="center"/>
+        <w:rPr>
+          <w:rFonts w:ascii="Arial" w:hAnsi="Arial" w:cs="Arial"/>
+          <w:b/>
+          <w:sz w:val="36"/>
+          <w:szCs w:val="36"/>
+          <w:lang w:val="en-IE"/>
+        </w:rPr>
+      </w:pPr>
+      <w:r>
+        <w:rPr>
+          <w:rFonts w:ascii="Arial" w:hAnsi="Arial" w:cs="Arial"/>
+          <w:b/>
+          <w:sz w:val="36"/>
+          <w:szCs w:val="36"/>
+          <w:lang w:val="en-IE"/>
+        </w:rPr>
+        <w:t>Gym and Nutrition</w:t>
+      </w:r>
+      <w:r>
+        <w:rPr>
+          <w:rFonts w:ascii="Arial" w:hAnsi="Arial" w:cs="Arial"/>
+          <w:b/>
+          <w:sz w:val="36"/>
+          <w:szCs w:val="36"/>
+          <w:lang w:val="en-IE"/>
+        </w:rPr>
+        <w:t xml:space="preserve"> (Dot-com)</w:t>
+      </w:r>
+    </w:p>
+    <w:p>
+      <w:pPr>
+        <w:pBdr>
+          <w:bottom w:val="single" w:sz="6" w:space="1" w:color="auto"/>
+        </w:pBdr>
+        <w:jc w:val="center"/>
+        <w:rPr>
+          <w:rFonts w:ascii="Arial" w:hAnsi="Arial" w:cs="Arial"/>
           <w:sz w:val="20"/>
           <w:szCs w:val="20"/>
           <w:lang w:val="en-IE"/>
         </w:rPr>
       </w:pPr>
-      <w:r>
-        <w:rPr>
-          <w:sz w:val="20"/>
-          <w:szCs w:val="20"/>
-          <w:lang w:val="en-IE"/>
-        </w:rPr>
-        <w:t xml:space="preserve">x13112406 | </w:t>
-      </w:r>
       <w:hyperlink r:id="rId6" w:history="1">
         <w:r>
           <w:rPr>
             <w:rStyle w:val="Hyperlink"/>
+            <w:rFonts w:ascii="Arial" w:hAnsi="Arial" w:cs="Arial"/>
             <w:sz w:val="20"/>
             <w:szCs w:val="20"/>
             <w:lang w:val="en-IE"/>
           </w:rPr>
-          <w:t>virksaabnavjot@gmail.com</w:t>
+          <w:t>http://gymandnutritio</w:t>
         </w:r>
-      </w:hyperlink>
-      <w:r>
-        <w:rPr>
-          <w:sz w:val="20"/>
-          <w:szCs w:val="20"/>
-          <w:lang w:val="en-IE"/>
-        </w:rPr>
-        <w:t xml:space="preserve"> | </w:t>
-      </w:r>
-      <w:hyperlink r:id="rId7" w:history="1">
         <w:r>
           <w:rPr>
             <w:rStyle w:val="Hyperlink"/>
+            <w:rFonts w:ascii="Arial" w:hAnsi="Arial" w:cs="Arial"/>
             <w:sz w:val="20"/>
             <w:szCs w:val="20"/>
             <w:lang w:val="en-IE"/>
           </w:rPr>
-          <w:t>Github/Virksaabnavjot/Usability-Design</w:t>
+          <w:t>n</w:t>
+        </w:r>
+        <w:r>
+          <w:rPr>
+            <w:rStyle w:val="Hyperlink"/>
+            <w:rFonts w:ascii="Arial" w:hAnsi="Arial" w:cs="Arial"/>
+            <w:sz w:val="20"/>
+            <w:szCs w:val="20"/>
+            <w:lang w:val="en-IE"/>
+          </w:rPr>
+          <w:t>.com</w:t>
         </w:r>
       </w:hyperlink>
     </w:p>
     <w:p>
       <w:pPr>
-        <w:rPr>
-          <w:lang w:val="en-IE"/>
-        </w:rPr>
-      </w:pPr>
-    </w:p>
-    <w:p>
-      <w:pPr>
-        <w:rPr>
-          <w:b/>
+        <w:pBdr>
+          <w:bottom w:val="single" w:sz="6" w:space="1" w:color="auto"/>
+        </w:pBdr>
+        <w:jc w:val="center"/>
+        <w:rPr>
+          <w:rFonts w:ascii="Arial" w:hAnsi="Arial" w:cs="Arial"/>
+          <w:sz w:val="20"/>
+          <w:szCs w:val="20"/>
+          <w:lang w:val="en-IE"/>
+        </w:rPr>
+      </w:pPr>
+    </w:p>
+    <w:p>
+      <w:pPr>
+        <w:pBdr>
+          <w:bottom w:val="single" w:sz="6" w:space="1" w:color="auto"/>
+        </w:pBdr>
+        <w:jc w:val="center"/>
+        <w:rPr>
+          <w:rFonts w:ascii="Arial" w:hAnsi="Arial" w:cs="Arial"/>
+          <w:sz w:val="36"/>
+          <w:szCs w:val="36"/>
+          <w:lang w:val="en-IE"/>
+        </w:rPr>
+      </w:pPr>
+      <w:r>
+        <w:rPr>
+          <w:rFonts w:ascii="Arial" w:hAnsi="Arial" w:cs="Arial"/>
+          <w:noProof/>
+          <w:sz w:val="36"/>
+          <w:szCs w:val="36"/>
+          <w:lang w:eastAsia="en-GB"/>
+        </w:rPr>
+        <w:drawing>
+          <wp:inline distT="0" distB="0" distL="0" distR="0" wp14:anchorId="0FB407C9" wp14:editId="77887A9E">
+            <wp:extent cx="1139402" cy="1139402"/>
+            <wp:effectExtent l="0" t="0" r="3810" b="3810"/>
+            <wp:docPr id="6" name="Picture 6"/>
+            <wp:cNvGraphicFramePr>
+              <a:graphicFrameLocks xmlns:a="http://schemas.openxmlformats.org/drawingml/2006/main" noChangeAspect="1"/>
+            </wp:cNvGraphicFramePr>
+            <a:graphic xmlns:a="http://schemas.openxmlformats.org/drawingml/2006/main">
+              <a:graphicData uri="http://schemas.openxmlformats.org/drawingml/2006/picture">
+                <pic:pic xmlns:pic="http://schemas.openxmlformats.org/drawingml/2006/picture">
+                  <pic:nvPicPr>
+                    <pic:cNvPr id="6" name="gym and nutrition gn.png"/>
+                    <pic:cNvPicPr/>
+                  </pic:nvPicPr>
+                  <pic:blipFill>
+                    <a:blip r:embed="rId7">
+                      <a:extLst>
+                        <a:ext uri="{28A0092B-C50C-407E-A947-70E740481C1C}">
+                          <a14:useLocalDpi xmlns:a14="http://schemas.microsoft.com/office/drawing/2010/main" val="0"/>
+                        </a:ext>
+                      </a:extLst>
+                    </a:blip>
+                    <a:stretch>
+                      <a:fillRect/>
+                    </a:stretch>
+                  </pic:blipFill>
+                  <pic:spPr>
+                    <a:xfrm>
+                      <a:off x="0" y="0"/>
+                      <a:ext cx="1141312" cy="1141312"/>
+                    </a:xfrm>
+                    <a:prstGeom prst="rect">
+                      <a:avLst/>
+                    </a:prstGeom>
+                  </pic:spPr>
+                </pic:pic>
+              </a:graphicData>
+            </a:graphic>
+          </wp:inline>
+        </w:drawing>
+      </w:r>
+    </w:p>
+    <w:p>
+      <w:pPr>
+        <w:pBdr>
+          <w:bottom w:val="single" w:sz="6" w:space="1" w:color="auto"/>
+        </w:pBdr>
+        <w:jc w:val="center"/>
+        <w:rPr>
+          <w:rFonts w:ascii="Arial" w:hAnsi="Arial" w:cs="Arial"/>
+          <w:sz w:val="36"/>
+          <w:szCs w:val="36"/>
+          <w:lang w:val="en-IE"/>
+        </w:rPr>
+      </w:pPr>
+    </w:p>
+    <w:p>
+      <w:pPr>
+        <w:pBdr>
+          <w:bottom w:val="single" w:sz="6" w:space="1" w:color="auto"/>
+        </w:pBdr>
+        <w:jc w:val="center"/>
+        <w:rPr>
+          <w:rFonts w:ascii="Arial" w:hAnsi="Arial" w:cs="Arial"/>
+          <w:sz w:val="36"/>
+          <w:szCs w:val="36"/>
+          <w:lang w:val="en-IE"/>
+        </w:rPr>
+      </w:pPr>
+    </w:p>
+    <w:p>
+      <w:pPr>
+        <w:pBdr>
+          <w:bottom w:val="single" w:sz="6" w:space="1" w:color="auto"/>
+        </w:pBdr>
+        <w:jc w:val="center"/>
+        <w:rPr>
+          <w:rFonts w:ascii="Arial" w:hAnsi="Arial" w:cs="Arial"/>
           <w:sz w:val="28"/>
           <w:szCs w:val="28"/>
-          <w:u w:val="single"/>
-          <w:lang w:val="en-IE"/>
-        </w:rPr>
-      </w:pPr>
-      <w:r>
-        <w:rPr>
-          <w:b/>
+          <w:lang w:val="en-IE"/>
+        </w:rPr>
+      </w:pPr>
+      <w:r>
+        <w:rPr>
+          <w:rFonts w:ascii="Arial" w:hAnsi="Arial" w:cs="Arial"/>
           <w:sz w:val="28"/>
           <w:szCs w:val="28"/>
-          <w:u w:val="single"/>
-          <w:lang w:val="en-IE"/>
-        </w:rPr>
-        <w:t>Website Usability Design Report</w:t>
-      </w:r>
-    </w:p>
-    <w:sdt>
-      <w:sdtPr>
-        <w:id w:val="841276752"/>
-        <w:docPartObj>
-          <w:docPartGallery w:val="Table of Contents"/>
-          <w:docPartUnique/>
-        </w:docPartObj>
-      </w:sdtPr>
-      <w:sdtEndPr>
-        <w:rPr>
-          <w:rFonts w:asciiTheme="minorHAnsi" w:eastAsiaTheme="minorHAnsi" w:hAnsiTheme="minorHAnsi" w:cstheme="minorBidi"/>
+          <w:lang w:val="en-IE"/>
+        </w:rPr>
+        <w:t xml:space="preserve">Prepared for: </w:t>
+      </w:r>
+    </w:p>
+    <w:p>
+      <w:pPr>
+        <w:pBdr>
+          <w:bottom w:val="single" w:sz="6" w:space="1" w:color="auto"/>
+        </w:pBdr>
+        <w:jc w:val="center"/>
+        <w:rPr>
+          <w:rFonts w:ascii="Arial" w:hAnsi="Arial" w:cs="Arial"/>
+          <w:sz w:val="28"/>
+          <w:szCs w:val="28"/>
+          <w:lang w:val="en-IE"/>
+        </w:rPr>
+      </w:pPr>
+      <w:r>
+        <w:rPr>
+          <w:rFonts w:ascii="Arial" w:hAnsi="Arial" w:cs="Arial"/>
+          <w:sz w:val="28"/>
+          <w:szCs w:val="28"/>
+          <w:lang w:val="en-IE"/>
+        </w:rPr>
+        <w:t>National College of Ireland</w:t>
+      </w:r>
+    </w:p>
+    <w:p>
+      <w:pPr>
+        <w:pBdr>
+          <w:bottom w:val="single" w:sz="6" w:space="1" w:color="auto"/>
+        </w:pBdr>
+        <w:jc w:val="center"/>
+        <w:rPr>
+          <w:rFonts w:ascii="Arial" w:hAnsi="Arial" w:cs="Arial"/>
+          <w:sz w:val="28"/>
+          <w:szCs w:val="28"/>
+          <w:lang w:val="en-IE"/>
+        </w:rPr>
+      </w:pPr>
+      <w:r>
+        <w:rPr>
+          <w:rFonts w:ascii="Arial" w:hAnsi="Arial" w:cs="Arial"/>
+          <w:sz w:val="28"/>
+          <w:szCs w:val="28"/>
+          <w:lang w:val="en-IE"/>
+        </w:rPr>
+        <w:t>Mayor Street, Dublin 1, Ireland</w:t>
+      </w:r>
+    </w:p>
+    <w:p>
+      <w:pPr>
+        <w:pBdr>
+          <w:bottom w:val="single" w:sz="6" w:space="1" w:color="auto"/>
+        </w:pBdr>
+        <w:jc w:val="center"/>
+        <w:rPr>
+          <w:rFonts w:ascii="Arial" w:hAnsi="Arial" w:cs="Arial"/>
+          <w:sz w:val="28"/>
+          <w:szCs w:val="28"/>
+          <w:lang w:val="en-IE"/>
+        </w:rPr>
+      </w:pPr>
+      <w:r>
+        <w:rPr>
+          <w:rFonts w:ascii="Arial" w:hAnsi="Arial" w:cs="Arial"/>
+          <w:sz w:val="28"/>
+          <w:szCs w:val="28"/>
+          <w:lang w:val="en-IE"/>
+        </w:rPr>
+        <w:t>Module: Usability Design</w:t>
+      </w:r>
+    </w:p>
+    <w:p>
+      <w:pPr>
+        <w:pBdr>
+          <w:bottom w:val="single" w:sz="6" w:space="1" w:color="auto"/>
+        </w:pBdr>
+        <w:jc w:val="center"/>
+        <w:rPr>
+          <w:rFonts w:ascii="Arial" w:hAnsi="Arial" w:cs="Arial"/>
+          <w:sz w:val="28"/>
+          <w:szCs w:val="28"/>
+          <w:lang w:val="en-IE"/>
+        </w:rPr>
+      </w:pPr>
+    </w:p>
+    <w:p>
+      <w:pPr>
+        <w:pBdr>
+          <w:bottom w:val="single" w:sz="6" w:space="1" w:color="auto"/>
+        </w:pBdr>
+        <w:jc w:val="center"/>
+        <w:rPr>
+          <w:rFonts w:ascii="Arial" w:hAnsi="Arial" w:cs="Arial"/>
+          <w:sz w:val="28"/>
+          <w:szCs w:val="28"/>
+          <w:lang w:val="en-IE"/>
+        </w:rPr>
+      </w:pPr>
+    </w:p>
+    <w:p>
+      <w:pPr>
+        <w:pBdr>
+          <w:bottom w:val="single" w:sz="6" w:space="1" w:color="auto"/>
+        </w:pBdr>
+        <w:jc w:val="center"/>
+        <w:rPr>
+          <w:rFonts w:ascii="Arial" w:hAnsi="Arial" w:cs="Arial"/>
+          <w:sz w:val="28"/>
+          <w:szCs w:val="28"/>
+          <w:lang w:val="en-IE"/>
+        </w:rPr>
+      </w:pPr>
+      <w:r>
+        <w:rPr>
+          <w:rFonts w:ascii="Arial" w:hAnsi="Arial" w:cs="Arial"/>
+          <w:sz w:val="28"/>
+          <w:szCs w:val="28"/>
+          <w:lang w:val="en-IE"/>
+        </w:rPr>
+        <w:t>Prepared by:</w:t>
+      </w:r>
+    </w:p>
+    <w:p>
+      <w:pPr>
+        <w:pBdr>
+          <w:bottom w:val="single" w:sz="6" w:space="1" w:color="auto"/>
+        </w:pBdr>
+        <w:jc w:val="center"/>
+        <w:rPr>
+          <w:rFonts w:ascii="Arial" w:hAnsi="Arial" w:cs="Arial"/>
+          <w:sz w:val="28"/>
+          <w:szCs w:val="28"/>
+          <w:lang w:val="en-IE"/>
+        </w:rPr>
+      </w:pPr>
+      <w:r>
+        <w:rPr>
+          <w:rFonts w:ascii="Arial" w:hAnsi="Arial" w:cs="Arial"/>
+          <w:sz w:val="28"/>
+          <w:szCs w:val="28"/>
+          <w:lang w:val="en-IE"/>
+        </w:rPr>
+        <w:t xml:space="preserve"> Navjot S. Virk</w:t>
+      </w:r>
+    </w:p>
+    <w:p>
+      <w:pPr>
+        <w:pBdr>
+          <w:bottom w:val="single" w:sz="6" w:space="1" w:color="auto"/>
+        </w:pBdr>
+        <w:jc w:val="center"/>
+        <w:rPr>
+          <w:rFonts w:ascii="Arial" w:hAnsi="Arial" w:cs="Arial"/>
+          <w:sz w:val="28"/>
+          <w:szCs w:val="28"/>
+          <w:lang w:val="en-IE"/>
+        </w:rPr>
+      </w:pPr>
+      <w:hyperlink r:id="rId8" w:history="1">
+        <w:r>
+          <w:rPr>
+            <w:rStyle w:val="Hyperlink"/>
+            <w:rFonts w:ascii="Arial" w:hAnsi="Arial" w:cs="Arial"/>
+            <w:sz w:val="28"/>
+            <w:szCs w:val="28"/>
+            <w:lang w:val="en-IE"/>
+          </w:rPr>
+          <w:t>Virksaabnavjot@gmail.com</w:t>
+        </w:r>
+      </w:hyperlink>
+      <w:r>
+        <w:rPr>
+          <w:rFonts w:ascii="Arial" w:hAnsi="Arial" w:cs="Arial"/>
+          <w:sz w:val="28"/>
+          <w:szCs w:val="28"/>
+          <w:lang w:val="en-IE"/>
+        </w:rPr>
+        <w:t xml:space="preserve"> </w:t>
+      </w:r>
+    </w:p>
+    <w:p>
+      <w:pPr>
+        <w:pBdr>
+          <w:bottom w:val="single" w:sz="6" w:space="1" w:color="auto"/>
+        </w:pBdr>
+        <w:jc w:val="center"/>
+        <w:rPr>
+          <w:rFonts w:ascii="Arial" w:hAnsi="Arial" w:cs="Arial"/>
+          <w:sz w:val="28"/>
+          <w:szCs w:val="28"/>
+          <w:lang w:val="en-IE"/>
+        </w:rPr>
+      </w:pPr>
+    </w:p>
+    <w:p>
+      <w:pPr>
+        <w:pBdr>
+          <w:bottom w:val="single" w:sz="6" w:space="1" w:color="auto"/>
+        </w:pBdr>
+        <w:jc w:val="center"/>
+        <w:rPr>
+          <w:rFonts w:ascii="Arial" w:hAnsi="Arial" w:cs="Arial"/>
+          <w:sz w:val="28"/>
+          <w:szCs w:val="28"/>
+          <w:lang w:val="en-IE"/>
+        </w:rPr>
+      </w:pPr>
+    </w:p>
+    <w:p>
+      <w:pPr>
+        <w:pBdr>
+          <w:bottom w:val="single" w:sz="6" w:space="1" w:color="auto"/>
+        </w:pBdr>
+        <w:jc w:val="center"/>
+        <w:rPr>
+          <w:rFonts w:ascii="Arial" w:hAnsi="Arial" w:cs="Arial"/>
+          <w:sz w:val="28"/>
+          <w:szCs w:val="28"/>
+          <w:lang w:val="en-IE"/>
+        </w:rPr>
+      </w:pPr>
+      <w:r>
+        <w:rPr>
+          <w:rFonts w:ascii="Arial" w:hAnsi="Arial" w:cs="Arial"/>
+          <w:sz w:val="28"/>
+          <w:szCs w:val="28"/>
+          <w:lang w:val="en-IE"/>
+        </w:rPr>
+        <w:t>March, 2017</w:t>
+      </w:r>
+    </w:p>
+    <w:p>
+      <w:pPr>
+        <w:pBdr>
+          <w:bottom w:val="single" w:sz="6" w:space="1" w:color="auto"/>
+        </w:pBdr>
+        <w:jc w:val="center"/>
+        <w:rPr>
+          <w:rFonts w:ascii="Arial" w:hAnsi="Arial" w:cs="Arial"/>
+          <w:sz w:val="28"/>
+          <w:szCs w:val="28"/>
+          <w:lang w:val="en-IE"/>
+        </w:rPr>
+      </w:pPr>
+    </w:p>
+    <w:p>
+      <w:pPr>
+        <w:pBdr>
+          <w:bottom w:val="single" w:sz="6" w:space="1" w:color="auto"/>
+        </w:pBdr>
+        <w:jc w:val="center"/>
+        <w:rPr>
+          <w:rFonts w:ascii="Arial" w:hAnsi="Arial" w:cs="Arial"/>
+          <w:sz w:val="28"/>
+          <w:szCs w:val="28"/>
+          <w:lang w:val="en-IE"/>
+        </w:rPr>
+      </w:pPr>
+    </w:p>
+    <w:p>
+      <w:pPr>
+        <w:pBdr>
+          <w:bottom w:val="single" w:sz="6" w:space="1" w:color="auto"/>
+        </w:pBdr>
+        <w:jc w:val="center"/>
+        <w:rPr>
+          <w:rFonts w:ascii="Arial" w:hAnsi="Arial" w:cs="Arial"/>
+          <w:sz w:val="28"/>
+          <w:szCs w:val="28"/>
+          <w:lang w:val="en-IE"/>
+        </w:rPr>
+      </w:pPr>
+      <w:r>
+        <w:rPr>
+          <w:rFonts w:ascii="Arial" w:hAnsi="Arial" w:cs="Arial"/>
           <w:noProof/>
-          <w:color w:val="auto"/>
-          <w:sz w:val="24"/>
-          <w:szCs w:val="24"/>
-          <w:lang w:val="en-GB"/>
-        </w:rPr>
-      </w:sdtEndPr>
-      <w:sdtContent>
-        <w:p>
-          <w:pPr>
-            <w:pStyle w:val="TOCHeading"/>
-          </w:pPr>
-          <w:r>
-            <w:t>Table of Contents</w:t>
-          </w:r>
-        </w:p>
-        <w:p>
-          <w:pPr>
-            <w:pStyle w:val="ListParagraph"/>
-            <w:numPr>
-              <w:ilvl w:val="0"/>
-              <w:numId w:val="2"/>
-            </w:numPr>
-          </w:pPr>
-          <w:r>
-            <w:t>Site overview</w:t>
-          </w:r>
-          <w:r>
-            <w:t xml:space="preserve"> </w:t>
-          </w:r>
-        </w:p>
-        <w:p>
-          <w:pPr>
-            <w:pStyle w:val="ListParagraph"/>
-            <w:numPr>
-              <w:ilvl w:val="0"/>
-              <w:numId w:val="2"/>
-            </w:numPr>
-          </w:pPr>
-          <w:r>
-            <w:t xml:space="preserve">Competitive websites (no more than 3) </w:t>
-          </w:r>
-        </w:p>
-        <w:p>
-          <w:pPr>
-            <w:pStyle w:val="ListParagraph"/>
-            <w:numPr>
-              <w:ilvl w:val="0"/>
-              <w:numId w:val="2"/>
-            </w:numPr>
-          </w:pPr>
-          <w:r>
-            <w:t xml:space="preserve">Site requirements </w:t>
-          </w:r>
-        </w:p>
-        <w:p>
-          <w:pPr>
-            <w:pStyle w:val="ListParagraph"/>
-            <w:numPr>
-              <w:ilvl w:val="0"/>
-              <w:numId w:val="2"/>
-            </w:numPr>
-          </w:pPr>
-          <w:r>
-            <w:t xml:space="preserve">User requirements </w:t>
-          </w:r>
-        </w:p>
-        <w:p>
-          <w:pPr>
-            <w:pStyle w:val="ListParagraph"/>
-            <w:numPr>
-              <w:ilvl w:val="0"/>
-              <w:numId w:val="2"/>
-            </w:numPr>
-            <w:rPr>
-              <w:sz w:val="20"/>
-              <w:szCs w:val="20"/>
-            </w:rPr>
-          </w:pPr>
-          <w:r>
-            <w:rPr>
-              <w:sz w:val="20"/>
-              <w:szCs w:val="20"/>
-            </w:rPr>
-            <w:t xml:space="preserve">Scenarios (no more than 2) </w:t>
-          </w:r>
-        </w:p>
-        <w:p>
-          <w:pPr>
-            <w:pStyle w:val="ListParagraph"/>
-            <w:numPr>
-              <w:ilvl w:val="0"/>
-              <w:numId w:val="2"/>
-            </w:numPr>
-          </w:pPr>
-          <w:r>
-            <w:t xml:space="preserve">Site design &amp; navigation </w:t>
-          </w:r>
-        </w:p>
-        <w:p>
-          <w:pPr>
-            <w:pStyle w:val="ListParagraph"/>
-            <w:numPr>
-              <w:ilvl w:val="0"/>
-              <w:numId w:val="2"/>
-            </w:numPr>
-            <w:rPr>
-              <w:sz w:val="20"/>
-              <w:szCs w:val="20"/>
-            </w:rPr>
-          </w:pPr>
-          <w:r>
-            <w:rPr>
-              <w:sz w:val="20"/>
-              <w:szCs w:val="20"/>
-            </w:rPr>
-            <w:t xml:space="preserve">Information architecture </w:t>
-          </w:r>
-        </w:p>
-        <w:p>
-          <w:pPr>
-            <w:pStyle w:val="ListParagraph"/>
-            <w:numPr>
-              <w:ilvl w:val="0"/>
-              <w:numId w:val="2"/>
-            </w:numPr>
-            <w:rPr>
-              <w:sz w:val="20"/>
-              <w:szCs w:val="20"/>
-            </w:rPr>
-          </w:pPr>
-          <w:r>
-            <w:rPr>
-              <w:sz w:val="20"/>
-              <w:szCs w:val="20"/>
-            </w:rPr>
-            <w:t xml:space="preserve">Mobile usability (optional) </w:t>
-          </w:r>
-        </w:p>
-        <w:p>
-          <w:pPr>
-            <w:pStyle w:val="ListParagraph"/>
-            <w:numPr>
-              <w:ilvl w:val="0"/>
-              <w:numId w:val="2"/>
-            </w:numPr>
-          </w:pPr>
-          <w:r>
-            <w:t xml:space="preserve">Heuristic Evaluation </w:t>
-          </w:r>
-        </w:p>
-        <w:p>
-          <w:pPr>
-            <w:pStyle w:val="ListParagraph"/>
-            <w:numPr>
-              <w:ilvl w:val="0"/>
-              <w:numId w:val="2"/>
-            </w:numPr>
-          </w:pPr>
-          <w:r>
-            <w:t xml:space="preserve">Conclusion &amp; Recommendations </w:t>
-          </w:r>
-        </w:p>
-        <w:p>
-          <w:pPr>
-            <w:pStyle w:val="ListParagraph"/>
-            <w:numPr>
-              <w:ilvl w:val="0"/>
-              <w:numId w:val="2"/>
-            </w:numPr>
-          </w:pPr>
-          <w:r>
-            <w:t xml:space="preserve">References </w:t>
-          </w:r>
-        </w:p>
-        <w:p/>
-      </w:sdtContent>
-    </w:sdt>
-    <w:p>
-      <w:pPr>
-        <w:rPr>
-          <w:lang w:val="en-IE"/>
-        </w:rPr>
-      </w:pPr>
-    </w:p>
-    <w:p>
-      <w:pPr>
-        <w:rPr>
-          <w:b/>
-        </w:rPr>
-      </w:pPr>
-      <w:r>
-        <w:rPr>
-          <w:b/>
-        </w:rPr>
-        <w:t>Site overview</w:t>
-      </w:r>
-    </w:p>
-    <w:p>
-      <w:pPr>
-        <w:rPr>
-          <w:b/>
-        </w:rPr>
-      </w:pPr>
-    </w:p>
+          <w:sz w:val="28"/>
+          <w:szCs w:val="28"/>
+          <w:lang w:eastAsia="en-GB"/>
+        </w:rPr>
+        <w:drawing>
+          <wp:inline distT="0" distB="0" distL="0" distR="0" wp14:anchorId="027CA005" wp14:editId="15689174">
+            <wp:extent cx="5397500" cy="2590800"/>
+            <wp:effectExtent l="0" t="0" r="12700" b="0"/>
+            <wp:docPr id="4" name="Picture 4"/>
+            <wp:cNvGraphicFramePr>
+              <a:graphicFrameLocks xmlns:a="http://schemas.openxmlformats.org/drawingml/2006/main" noChangeAspect="1"/>
+            </wp:cNvGraphicFramePr>
+            <a:graphic xmlns:a="http://schemas.openxmlformats.org/drawingml/2006/main">
+              <a:graphicData uri="http://schemas.openxmlformats.org/drawingml/2006/picture">
+                <pic:pic xmlns:pic="http://schemas.openxmlformats.org/drawingml/2006/picture">
+                  <pic:nvPicPr>
+                    <pic:cNvPr id="4" name="gym and nutrition com.png"/>
+                    <pic:cNvPicPr/>
+                  </pic:nvPicPr>
+                  <pic:blipFill>
+                    <a:blip r:embed="rId9">
+                      <a:extLst>
+                        <a:ext uri="{28A0092B-C50C-407E-A947-70E740481C1C}">
+                          <a14:useLocalDpi xmlns:a14="http://schemas.microsoft.com/office/drawing/2010/main" val="0"/>
+                        </a:ext>
+                      </a:extLst>
+                    </a:blip>
+                    <a:stretch>
+                      <a:fillRect/>
+                    </a:stretch>
+                  </pic:blipFill>
+                  <pic:spPr>
+                    <a:xfrm>
+                      <a:off x="0" y="0"/>
+                      <a:ext cx="5397500" cy="2590800"/>
+                    </a:xfrm>
+                    <a:prstGeom prst="rect">
+                      <a:avLst/>
+                    </a:prstGeom>
+                  </pic:spPr>
+                </pic:pic>
+              </a:graphicData>
+            </a:graphic>
+          </wp:inline>
+        </w:drawing>
+      </w:r>
+    </w:p>
+    <w:p>
+      <w:pPr>
+        <w:pBdr>
+          <w:bottom w:val="single" w:sz="6" w:space="1" w:color="auto"/>
+        </w:pBdr>
+        <w:jc w:val="center"/>
+        <w:rPr>
+          <w:rFonts w:ascii="Arial" w:hAnsi="Arial" w:cs="Arial"/>
+          <w:sz w:val="28"/>
+          <w:szCs w:val="28"/>
+          <w:lang w:val="en-IE"/>
+        </w:rPr>
+      </w:pPr>
+    </w:p>
+    <w:p>
+      <w:pPr>
+        <w:rPr>
+          <w:b/>
+        </w:rPr>
+      </w:pPr>
+    </w:p>
+    <w:p>
+      <w:pPr>
+        <w:rPr>
+          <w:b/>
+        </w:rPr>
+      </w:pPr>
+    </w:p>
+    <w:p>
+      <w:pPr>
+        <w:rPr>
+          <w:b/>
+        </w:rPr>
+      </w:pPr>
+    </w:p>
+    <w:p>
+      <w:pPr>
+        <w:rPr>
+          <w:b/>
+        </w:rPr>
+      </w:pPr>
+    </w:p>
+    <w:p>
+      <w:pPr>
+        <w:rPr>
+          <w:b/>
+        </w:rPr>
+      </w:pPr>
+    </w:p>
+    <w:p>
+      <w:pPr>
+        <w:rPr>
+          <w:b/>
+        </w:rPr>
+      </w:pPr>
+    </w:p>
+    <w:p>
+      <w:pPr>
+        <w:rPr>
+          <w:b/>
+        </w:rPr>
+      </w:pPr>
+    </w:p>
+    <w:p>
+      <w:pPr>
+        <w:rPr>
+          <w:b/>
+        </w:rPr>
+      </w:pPr>
+    </w:p>
+    <w:p>
+      <w:pPr>
+        <w:pStyle w:val="Heading1"/>
+      </w:pPr>
+      <w:r>
+        <w:t>Overview and the purpose of the Report</w:t>
+      </w:r>
+    </w:p>
+    <w:p/>
+    <w:p>
+      <w:r>
+        <w:t xml:space="preserve">The purpose of the report is to provide a complete analysis of the </w:t>
+      </w:r>
+      <w:r>
+        <w:t xml:space="preserve">GN (Gym and Nutrition) </w:t>
+      </w:r>
+      <w:r>
+        <w:t xml:space="preserve">website </w:t>
+      </w:r>
+      <w:r>
+        <w:t>(</w:t>
+      </w:r>
+      <w:hyperlink r:id="rId10" w:history="1">
+        <w:r>
+          <w:rPr>
+            <w:rStyle w:val="Hyperlink"/>
+          </w:rPr>
+          <w:t>http://www.gymandnutrition.com)</w:t>
+        </w:r>
+      </w:hyperlink>
+      <w:r>
+        <w:t xml:space="preserve"> </w:t>
+      </w:r>
+      <w:r>
+        <w:t xml:space="preserve">of the current version of the website. </w:t>
+      </w:r>
+      <w:r>
+        <w:t>In order to learn weather users could gain understanding of the website structure and be able to perform common tasks with ease. Th</w:t>
+      </w:r>
+      <w:r>
+        <w:t>rough, the course of the report, several analytical method</w:t>
+      </w:r>
+      <w:r>
+        <w:t>s</w:t>
+      </w:r>
+      <w:r>
+        <w:t xml:space="preserve"> were utilised to determine whether the current version of the website successfully </w:t>
+      </w:r>
+      <w:r>
+        <w:t>fulfils</w:t>
+      </w:r>
+      <w:r>
+        <w:t xml:space="preserve"> the business goals and objectives of the Gym and Nutrition</w:t>
+      </w:r>
+      <w:r>
+        <w:t>.</w:t>
+      </w:r>
+      <w:r>
+        <w:t xml:space="preserve"> </w:t>
+      </w:r>
+    </w:p>
+    <w:p/>
+    <w:p>
+      <w:r>
+        <w:t>Goals and Obj</w:t>
+      </w:r>
+      <w:r>
+        <w:t xml:space="preserve">ective of Gym </w:t>
+      </w:r>
+      <w:r>
+        <w:t>and</w:t>
+      </w:r>
+      <w:r>
+        <w:t xml:space="preserve"> Nutrition Dot-</w:t>
+      </w:r>
+      <w:r>
+        <w:t>Com</w:t>
+      </w:r>
+    </w:p>
+    <w:p>
+      <w:r>
+        <w:t>A</w:t>
+      </w:r>
+      <w:r>
+        <w:t xml:space="preserve">ttracting and keeping engaged thousands of fitness enthusiasts, and provide a </w:t>
+      </w:r>
+      <w:r>
+        <w:t xml:space="preserve">powerful </w:t>
+      </w:r>
+      <w:r>
+        <w:t>community for people to ask questions and be able to contribute to fitness community</w:t>
+      </w:r>
+      <w:r>
+        <w:t>.</w:t>
+      </w:r>
+    </w:p>
+    <w:p/>
+    <w:p>
+      <w:r>
+        <w:rPr>
+          <w:noProof/>
+          <w:lang w:eastAsia="en-GB"/>
+        </w:rPr>
+        <w:drawing>
+          <wp:inline distT="0" distB="0" distL="0" distR="0" wp14:anchorId="612F31B8" wp14:editId="3CD61B69">
+            <wp:extent cx="5727700" cy="2773045"/>
+            <wp:effectExtent l="0" t="0" r="12700" b="0"/>
+            <wp:docPr id="5" name="Picture 5"/>
+            <wp:cNvGraphicFramePr>
+              <a:graphicFrameLocks xmlns:a="http://schemas.openxmlformats.org/drawingml/2006/main" noChangeAspect="1"/>
+            </wp:cNvGraphicFramePr>
+            <a:graphic xmlns:a="http://schemas.openxmlformats.org/drawingml/2006/main">
+              <a:graphicData uri="http://schemas.openxmlformats.org/drawingml/2006/picture">
+                <pic:pic xmlns:pic="http://schemas.openxmlformats.org/drawingml/2006/picture">
+                  <pic:nvPicPr>
+                    <pic:cNvPr id="5" name="Screen Shot 2017-03-16 at 20.01.10.png"/>
+                    <pic:cNvPicPr/>
+                  </pic:nvPicPr>
+                  <pic:blipFill>
+                    <a:blip r:embed="rId11">
+                      <a:extLst>
+                        <a:ext uri="{28A0092B-C50C-407E-A947-70E740481C1C}">
+                          <a14:useLocalDpi xmlns:a14="http://schemas.microsoft.com/office/drawing/2010/main" val="0"/>
+                        </a:ext>
+                      </a:extLst>
+                    </a:blip>
+                    <a:stretch>
+                      <a:fillRect/>
+                    </a:stretch>
+                  </pic:blipFill>
+                  <pic:spPr>
+                    <a:xfrm>
+                      <a:off x="0" y="0"/>
+                      <a:ext cx="5727700" cy="2773045"/>
+                    </a:xfrm>
+                    <a:prstGeom prst="rect">
+                      <a:avLst/>
+                    </a:prstGeom>
+                  </pic:spPr>
+                </pic:pic>
+              </a:graphicData>
+            </a:graphic>
+          </wp:inline>
+        </w:drawing>
+      </w:r>
+    </w:p>
+    <w:p/>
+    <w:p>
+      <w:r>
+        <w:t xml:space="preserve">Figure 1: Current Version of </w:t>
+      </w:r>
+      <w:r>
+        <w:t>GN</w:t>
+      </w:r>
+      <w:r>
+        <w:t xml:space="preserve"> Website</w:t>
+      </w:r>
+    </w:p>
+    <w:p/>
+    <w:p>
+      <w:r>
+        <w:t xml:space="preserve">GN (Gym and Nutrition) is a community forum, along with blog to help people stay fit and live a better life. </w:t>
+      </w:r>
+    </w:p>
+    <w:p/>
+    <w:p>
+      <w:r>
+        <w:t xml:space="preserve">How Gymandnutrition.com </w:t>
+      </w:r>
+      <w:r>
+        <w:t>achieve</w:t>
+      </w:r>
+      <w:r>
+        <w:t xml:space="preserve"> </w:t>
+      </w:r>
+      <w:proofErr w:type="gramStart"/>
+      <w:r>
+        <w:t>this ?</w:t>
+      </w:r>
+      <w:proofErr w:type="gramEnd"/>
+    </w:p>
+    <w:p>
+      <w:r>
+        <w:t xml:space="preserve">GN website is fairly new and new content is being posted on daily basis, the content available on website currently focuses on fat loss and nutrition based content of whole foods. The </w:t>
+      </w:r>
+      <w:r>
+        <w:t xml:space="preserve">aim </w:t>
+      </w:r>
+      <w:r>
+        <w:t>of GN, is to provide an easy to use and interact with platform to people looking for ways to improve their health.</w:t>
+      </w:r>
+      <w:r>
+        <w:t xml:space="preserve"> To achieve its aim GN provides an easy to use forum software on their website, using which new users can easily register with the site within 15 seconds and start asking their health, gym and nutrition related questions and also contribute towards the community through answering other </w:t>
+      </w:r>
+      <w:bookmarkStart w:id="0" w:name="_GoBack"/>
+      <w:bookmarkEnd w:id="0"/>
+      <w:r>
+        <w:t>people’s</w:t>
+      </w:r>
+      <w:r>
+        <w:t xml:space="preserve"> questions. GN team also seems to be dedicated to providing quality answer to their users and also provide useful blog with quality fitness related content.</w:t>
+      </w:r>
+      <w:r>
+        <w:t xml:space="preserve"> GN, currently does not sell any products or services on their websites but may do so in future as we know every one of us want to be fit and fitness industry attract a lot of people and there is a high demand of fitness related content/services (digital) and products. Currently, the source of income for the website is through AdSense advertisement and some affiliate marketing. </w:t>
+      </w:r>
+    </w:p>
+    <w:p/>
+    <w:p>
+      <w:r>
+        <w:t>Let’s</w:t>
+      </w:r>
+      <w:r>
+        <w:t xml:space="preserve"> take a</w:t>
+      </w:r>
+      <w:r>
+        <w:t>n extensive</w:t>
+      </w:r>
+      <w:r>
+        <w:t xml:space="preserve"> look at the high</w:t>
+      </w:r>
+      <w:r>
+        <w:t>er</w:t>
+      </w:r>
+      <w:r>
+        <w:t xml:space="preserve"> level view of the </w:t>
+      </w:r>
+      <w:r>
+        <w:t xml:space="preserve">whole </w:t>
+      </w:r>
+      <w:r>
+        <w:t>GN Website. And its layout and how it works</w:t>
+      </w:r>
+      <w:r>
+        <w:t xml:space="preserve"> (it’s usability). When, a user visits GN Website they are most probably looking for useful </w:t>
+      </w:r>
+      <w:r>
+        <w:t>content either on gym or nutrition or both.</w:t>
+      </w:r>
+    </w:p>
+    <w:p>
+      <w:pPr>
+        <w:pStyle w:val="Heading2"/>
+      </w:pPr>
+      <w:r>
+        <w:t xml:space="preserve">Introduction to Usability </w:t>
+      </w:r>
+    </w:p>
+    <w:p>
+      <w:r>
+        <w:t xml:space="preserve">For an organisation to reach its audience, </w:t>
+      </w:r>
+      <w:r>
+        <w:t>w</w:t>
+      </w:r>
+      <w:r>
+        <w:t xml:space="preserve">ebsite is an important gateway. Website helps organisation to </w:t>
+      </w:r>
+      <w:r>
+        <w:t xml:space="preserve">deliver/showcase </w:t>
+      </w:r>
+      <w:r>
+        <w:t>its information, products and services</w:t>
+      </w:r>
+      <w:r>
+        <w:t xml:space="preserve"> to its users</w:t>
+      </w:r>
+      <w:r>
+        <w:t xml:space="preserve">. </w:t>
+      </w:r>
+      <w:r>
+        <w:t xml:space="preserve">As such, </w:t>
+      </w:r>
+      <w:r>
+        <w:t>website should exactly reflect user needs/requirements it’</w:t>
+      </w:r>
+      <w:r>
+        <w:t>s designed for?</w:t>
+      </w:r>
+    </w:p>
+    <w:p/>
+    <w:p>
+      <w:r>
+        <w:t xml:space="preserve">The irony is the website development and </w:t>
+      </w:r>
+      <w:r>
+        <w:t xml:space="preserve">design is often </w:t>
+      </w:r>
+      <w:r>
+        <w:t>focused on making the website look good and neglect the usability aspect, and designers designing the website according to their thinking and view of the problem</w:t>
+      </w:r>
+      <w:r>
+        <w:t>, technology and business objectives)</w:t>
+      </w:r>
+      <w:r>
+        <w:t xml:space="preserve"> instead of focusing </w:t>
+      </w:r>
+      <w:r>
+        <w:t>on user needs.</w:t>
+      </w:r>
+    </w:p>
+    <w:p>
+      <w:r>
+        <w:t>In recent, times people have started focusing on usability when under pressure from competitors in race to be the best or by paying attention to customer complaints and improving the solution.</w:t>
+      </w:r>
+    </w:p>
+    <w:p/>
+    <w:p>
+      <w:r>
+        <w:t xml:space="preserve">Defining the </w:t>
+      </w:r>
+      <w:r>
+        <w:t>u</w:t>
+      </w:r>
+      <w:r>
+        <w:t xml:space="preserve">sability of the website may be confusing to many people and discussions are ongoing. To a degree usability depends on the target </w:t>
+      </w:r>
+      <w:r>
+        <w:t xml:space="preserve">user </w:t>
+      </w:r>
+      <w:r>
+        <w:t xml:space="preserve">and purpose of </w:t>
+      </w:r>
+      <w:r>
+        <w:t>the website.</w:t>
+      </w:r>
+    </w:p>
+    <w:p>
+      <w:r>
+        <w:t xml:space="preserve">In general, a usable website is the one that is </w:t>
+      </w:r>
+      <w:r>
+        <w:t xml:space="preserve">easy to learn, </w:t>
+      </w:r>
+      <w:r>
+        <w:t>navigable, consistent, provide accessibility and availability, clarity, relevancy,</w:t>
+      </w:r>
+      <w:r>
+        <w:t xml:space="preserve"> guidance,</w:t>
+      </w:r>
+      <w:r>
+        <w:t xml:space="preserve"> credibility and learnability and </w:t>
+      </w:r>
+      <w:r>
+        <w:t xml:space="preserve">allow quick recovery from errors </w:t>
+      </w:r>
+      <w:r>
+        <w:t>that is provide an opportunity for the customer to redo/undo.</w:t>
+      </w:r>
+    </w:p>
+    <w:p/>
     <w:p>
       <w:pPr>
         <w:rPr>
@@ -560,23 +1239,38 @@
           <w:strike/>
           <w:lang w:val="en-IE"/>
         </w:rPr>
-        <w:lastRenderedPageBreak/>
         <w:t>Notes and Requirements</w:t>
       </w:r>
     </w:p>
     <w:p>
       <w:pPr>
         <w:rPr>
-          <w:lang w:val="en-IE"/>
-        </w:rPr>
-      </w:pPr>
-      <w:r>
-        <w:rPr>
           <w:strike/>
           <w:lang w:val="en-IE"/>
         </w:rPr>
+      </w:pPr>
+      <w:r>
+        <w:rPr>
+          <w:strike/>
+          <w:lang w:val="en-IE"/>
+        </w:rPr>
         <w:t>Carry out investigation into the usability of an existing website. (3 Thousand Words)</w:t>
       </w:r>
+    </w:p>
+    <w:p>
+      <w:pPr>
+        <w:rPr>
+          <w:strike/>
+          <w:lang w:val="en-IE"/>
+        </w:rPr>
+      </w:pPr>
+    </w:p>
+    <w:p>
+      <w:pPr>
+        <w:rPr>
+          <w:lang w:val="en-IE"/>
+        </w:rPr>
+      </w:pPr>
     </w:p>
     <w:sectPr>
       <w:pgSz w:w="11900" w:h="16840"/>
@@ -1279,6 +1973,28 @@
       <w:lang w:val="en-US"/>
     </w:rPr>
   </w:style>
+  <w:style w:type="paragraph" w:styleId="Heading2">
+    <w:name w:val="heading 2"/>
+    <w:basedOn w:val="Normal"/>
+    <w:next w:val="Normal"/>
+    <w:link w:val="Heading2Char"/>
+    <w:uiPriority w:val="9"/>
+    <w:unhideWhenUsed/>
+    <w:qFormat/>
+    <w:rsid w:val="00AB3337"/>
+    <w:pPr>
+      <w:keepNext/>
+      <w:keepLines/>
+      <w:spacing w:before="40"/>
+      <w:outlineLvl w:val="1"/>
+    </w:pPr>
+    <w:rPr>
+      <w:rFonts w:asciiTheme="majorHAnsi" w:eastAsiaTheme="majorEastAsia" w:hAnsiTheme="majorHAnsi" w:cstheme="majorBidi"/>
+      <w:color w:val="2E74B5" w:themeColor="accent1" w:themeShade="BF"/>
+      <w:sz w:val="26"/>
+      <w:szCs w:val="26"/>
+    </w:rPr>
+  </w:style>
   <w:style w:type="character" w:default="1" w:styleId="DefaultParagraphFont">
     <w:name w:val="Default Paragraph Font"/>
     <w:uiPriority w:val="1"/>
@@ -1529,6 +2245,31 @@
       <w:ind w:left="720"/>
       <w:contextualSpacing/>
     </w:pPr>
+  </w:style>
+  <w:style w:type="character" w:styleId="FollowedHyperlink">
+    <w:name w:val="FollowedHyperlink"/>
+    <w:basedOn w:val="DefaultParagraphFont"/>
+    <w:uiPriority w:val="99"/>
+    <w:semiHidden/>
+    <w:unhideWhenUsed/>
+    <w:rsid w:val="00435BAA"/>
+    <w:rPr>
+      <w:color w:val="954F72" w:themeColor="followedHyperlink"/>
+      <w:u w:val="single"/>
+    </w:rPr>
+  </w:style>
+  <w:style w:type="character" w:customStyle="1" w:styleId="Heading2Char">
+    <w:name w:val="Heading 2 Char"/>
+    <w:basedOn w:val="DefaultParagraphFont"/>
+    <w:link w:val="Heading2"/>
+    <w:uiPriority w:val="9"/>
+    <w:rsid w:val="00AB3337"/>
+    <w:rPr>
+      <w:rFonts w:asciiTheme="majorHAnsi" w:eastAsiaTheme="majorEastAsia" w:hAnsiTheme="majorHAnsi" w:cstheme="majorBidi"/>
+      <w:color w:val="2E74B5" w:themeColor="accent1" w:themeShade="BF"/>
+      <w:sz w:val="26"/>
+      <w:szCs w:val="26"/>
+    </w:rPr>
   </w:style>
 </w:styles>
 </file>
@@ -1799,7 +2540,7 @@
 </file>
 
 <file path=customXml/itemProps1.xml><?xml version="1.0" encoding="utf-8"?>
-<ds:datastoreItem xmlns:ds="http://schemas.openxmlformats.org/officeDocument/2006/customXml" ds:itemID="{AFAB7173-1F49-6944-AB40-CC56A15AD6E1}">
+<ds:datastoreItem xmlns:ds="http://schemas.openxmlformats.org/officeDocument/2006/customXml" ds:itemID="{B3010087-9FAA-E044-8DC1-41EC875FABAA}">
   <ds:schemaRefs>
     <ds:schemaRef ds:uri="http://schemas.openxmlformats.org/officeDocument/2006/bibliography"/>
   </ds:schemaRefs>

</xml_diff>